<commit_message>
Ortografía revisada pt1 Presentacion asesor uno
</commit_message>
<xml_diff>
--- a/ANTEPROYECTO AUTORIZADO/Anteproyecto de residencia v2.docx
+++ b/ANTEPROYECTO AUTORIZADO/Anteproyecto de residencia v2.docx
@@ -2212,15 +2212,23 @@
           <w:sz w:val="24"/>
           <w:szCs w:val="24"/>
         </w:rPr>
-        <w:t>Adquisición de medicamentos y demás insumos para la salud. Recepción, registro, manejo, almacenamiento, control de existencia, surtido, monitoreo de las condiciones físicas de temperatura y humedad</w:t>
-      </w:r>
-      <w:r>
-        <w:rPr>
-          <w:rFonts w:ascii="Times New Roman" w:eastAsia="Times New Roman" w:hAnsi="Times New Roman" w:cs="Times New Roman"/>
-          <w:sz w:val="24"/>
-          <w:szCs w:val="24"/>
-        </w:rPr>
-        <w:t xml:space="preserve"> relativa, fechas de caducidad, venta de medicamentos y demás insumos para salud, control y venta de antibióticos.</w:t>
+        <w:t xml:space="preserve">Adquisición de medicamentos y demás insumos para la salud. Recepción, registro, manejo, almacenamiento, control de existencia, surtido, monitoreo de las condiciones físicas de temperatura y humedad relativa, fechas de caducidad, venta de medicamentos y demás insumos para </w:t>
+      </w:r>
+      <w:r>
+        <w:rPr>
+          <w:rFonts w:ascii="Times New Roman" w:eastAsia="Times New Roman" w:hAnsi="Times New Roman" w:cs="Times New Roman"/>
+          <w:sz w:val="24"/>
+          <w:szCs w:val="24"/>
+        </w:rPr>
+        <w:t xml:space="preserve">la </w:t>
+      </w:r>
+      <w:r>
+        <w:rPr>
+          <w:rFonts w:ascii="Times New Roman" w:eastAsia="Times New Roman" w:hAnsi="Times New Roman" w:cs="Times New Roman"/>
+          <w:sz w:val="24"/>
+          <w:szCs w:val="24"/>
+        </w:rPr>
+        <w:t>salud, control y venta de antibióticos.</w:t>
       </w:r>
     </w:p>
     <w:p>
@@ -2370,15 +2378,7 @@
           <w:sz w:val="24"/>
           <w:szCs w:val="24"/>
         </w:rPr>
-        <w:t>Farmacias Gi es una farmacia que además de vender medicamentos (de patentes y genéricos) vende material d</w:t>
-      </w:r>
-      <w:r>
-        <w:rPr>
-          <w:rFonts w:ascii="Times New Roman" w:eastAsia="Times New Roman" w:hAnsi="Times New Roman" w:cs="Times New Roman"/>
-          <w:sz w:val="24"/>
-          <w:szCs w:val="24"/>
-        </w:rPr>
-        <w:t xml:space="preserve">e curación, rebotica (productos hecho a base de plantas), perfumería, departamento de bebés, papelería, venta </w:t>
+        <w:t xml:space="preserve">Farmacias Gi es una farmacia que además de vender medicamentos (de patentes y genéricos) vende material de curación, rebotica (productos hecho a base de plantas), perfumería, departamento de bebés, papelería, venta </w:t>
       </w:r>
       <w:proofErr w:type="gramStart"/>
       <w:r>
@@ -2432,15 +2432,7 @@
           <w:sz w:val="24"/>
           <w:szCs w:val="24"/>
         </w:rPr>
-        <w:t xml:space="preserve"> trabaja</w:t>
-      </w:r>
-      <w:r>
-        <w:rPr>
-          <w:rFonts w:ascii="Times New Roman" w:eastAsia="Times New Roman" w:hAnsi="Times New Roman" w:cs="Times New Roman"/>
-          <w:sz w:val="24"/>
-          <w:szCs w:val="24"/>
-        </w:rPr>
-        <w:t>n con el mismo sistema de punto de venta.</w:t>
+        <w:t xml:space="preserve"> trabajan con el mismo sistema de punto de venta.</w:t>
       </w:r>
     </w:p>
     <w:p>
@@ -2477,23 +2469,7 @@
           <w:sz w:val="24"/>
           <w:szCs w:val="24"/>
         </w:rPr>
-        <w:t>. Una vez que se inicia sesión no caduca, y esto permite a un empleado diferente al de turno, rea</w:t>
-      </w:r>
-      <w:r>
-        <w:rPr>
-          <w:rFonts w:ascii="Times New Roman" w:eastAsia="Times New Roman" w:hAnsi="Times New Roman" w:cs="Times New Roman"/>
-          <w:sz w:val="24"/>
-          <w:szCs w:val="24"/>
-        </w:rPr>
-        <w:t>lizar ventas desde la sesión que no le corresponde, razón por la cual al final del día las cuentas no coinciden y el empleado en turno no logra justificar sus cuentas porque hay ventas que él no realizó sin embargo en el sistema él aparece como el responsa</w:t>
-      </w:r>
-      <w:r>
-        <w:rPr>
-          <w:rFonts w:ascii="Times New Roman" w:eastAsia="Times New Roman" w:hAnsi="Times New Roman" w:cs="Times New Roman"/>
-          <w:sz w:val="24"/>
-          <w:szCs w:val="24"/>
-        </w:rPr>
-        <w:t>ble.</w:t>
+        <w:t>. Una vez que se inicia sesión no caduca, y esto permite a un empleado diferente al de turno, realizar ventas desde la sesión que no le corresponde, razón por la cual al final del día las cuentas no coinciden y el empleado en turno no logra justificar sus cuentas porque hay ventas que él no realizó sin embargo en el sistema él aparece como el responsable.</w:t>
       </w:r>
     </w:p>
     <w:p>
@@ -2512,15 +2488,7 @@
           <w:sz w:val="24"/>
           <w:szCs w:val="24"/>
         </w:rPr>
-        <w:t>Hay un grupo de clientes a los que se les otorga una línea de crédito, es decir, se les permite pagar el producto después. Esto se aplica sólo a personas de confianza y a la doctora de la empresa. Los productos se anotan en una libreta que contiene un</w:t>
-      </w:r>
-      <w:r>
-        <w:rPr>
-          <w:rFonts w:ascii="Times New Roman" w:eastAsia="Times New Roman" w:hAnsi="Times New Roman" w:cs="Times New Roman"/>
-          <w:sz w:val="24"/>
-          <w:szCs w:val="24"/>
-        </w:rPr>
-        <w:t xml:space="preserve">a lista de los nombres de los </w:t>
+        <w:t xml:space="preserve">Hay un grupo de clientes a los que se les otorga una línea de crédito, es decir, se les permite pagar el producto después. Esto se aplica sólo a personas de confianza y a la doctora de la empresa. Los productos se anotan en una libreta que contiene una lista de los nombres de los </w:t>
       </w:r>
       <w:r>
         <w:rPr>
@@ -2529,15 +2497,7 @@
           <w:szCs w:val="24"/>
         </w:rPr>
         <w:lastRenderedPageBreak/>
-        <w:t>clientes y los productos que deben. Estos productos ya no están físicamente pero aún siguen existiendo en el sistema lo que ocasiona inconsistencia entre la cantidad de productos físicos existentes y los que se tienen contempl</w:t>
-      </w:r>
-      <w:r>
-        <w:rPr>
-          <w:rFonts w:ascii="Times New Roman" w:eastAsia="Times New Roman" w:hAnsi="Times New Roman" w:cs="Times New Roman"/>
-          <w:sz w:val="24"/>
-          <w:szCs w:val="24"/>
-        </w:rPr>
-        <w:t>ados en el sistema.</w:t>
+        <w:t>clientes y los productos que deben. Estos productos ya no están físicamente pero aún siguen existiendo en el sistema lo que ocasiona inconsistencia entre la cantidad de productos físicos existentes y los que se tienen contemplados en el sistema.</w:t>
       </w:r>
     </w:p>
     <w:p>
@@ -2574,15 +2534,7 @@
           <w:sz w:val="24"/>
           <w:szCs w:val="24"/>
         </w:rPr>
-        <w:t xml:space="preserve"> agotarse sólo informa cuando ya se agotó. Por eso, periódicamente se realiza un recuento del inventario de forma manual para saber qué productos están </w:t>
-      </w:r>
-      <w:r>
-        <w:rPr>
-          <w:rFonts w:ascii="Times New Roman" w:eastAsia="Times New Roman" w:hAnsi="Times New Roman" w:cs="Times New Roman"/>
-          <w:sz w:val="24"/>
-          <w:szCs w:val="24"/>
-        </w:rPr>
-        <w:t>por acabarse. Este proceso conlleva un tiempo de duración de 1 a 2 días y se hace cada mes.</w:t>
+        <w:t xml:space="preserve"> agotarse sólo informa cuando ya se agotó. Por eso, periódicamente se realiza un recuento del inventario de forma manual para saber qué productos están por acabarse. Este proceso conlleva un tiempo de duración de 1 a 2 días y se hace cada mes.</w:t>
       </w:r>
     </w:p>
     <w:p>
@@ -2601,15 +2553,7 @@
           <w:sz w:val="24"/>
           <w:szCs w:val="24"/>
         </w:rPr>
-        <w:t>La dueña de la farmacia hace un inventario mensual para contabilizar los productos próximos a caducar y siempre encuentra productos caducados, es decir, no se detec</w:t>
-      </w:r>
-      <w:r>
-        <w:rPr>
-          <w:rFonts w:ascii="Times New Roman" w:eastAsia="Times New Roman" w:hAnsi="Times New Roman" w:cs="Times New Roman"/>
-          <w:sz w:val="24"/>
-          <w:szCs w:val="24"/>
-        </w:rPr>
-        <w:t xml:space="preserve">tan a tiempo por lo que tienen que ser dados de baja en el sistema ocasionando una pérdida de dinero para la empresa. </w:t>
+        <w:t xml:space="preserve">La dueña de la farmacia hace un inventario mensual para contabilizar los productos próximos a caducar y siempre encuentra productos caducados, es decir, no se detectan a tiempo por lo que tienen que ser dados de baja en el sistema ocasionando una pérdida de dinero para la empresa. </w:t>
       </w:r>
     </w:p>
     <w:p>
@@ -2628,23 +2572,7 @@
           <w:sz w:val="24"/>
           <w:szCs w:val="24"/>
         </w:rPr>
-        <w:t>Los productos comprados a los proveedores se ingresan de la siguiente manera al sistema. Primero, se hace un cálculo manual del precio qu</w:t>
-      </w:r>
-      <w:r>
-        <w:rPr>
-          <w:rFonts w:ascii="Times New Roman" w:eastAsia="Times New Roman" w:hAnsi="Times New Roman" w:cs="Times New Roman"/>
-          <w:sz w:val="24"/>
-          <w:szCs w:val="24"/>
-        </w:rPr>
-        <w:t>e va a tener el producto. Después, se multiplica por la cantidad y el resultado se anota en una libreta que lleva el control de lo que se compra y vende. Al final, se actualiza el precio y cantidad del producto en el sistema. Se anota la venta del día en l</w:t>
-      </w:r>
-      <w:r>
-        <w:rPr>
-          <w:rFonts w:ascii="Times New Roman" w:eastAsia="Times New Roman" w:hAnsi="Times New Roman" w:cs="Times New Roman"/>
-          <w:sz w:val="24"/>
-          <w:szCs w:val="24"/>
-        </w:rPr>
-        <w:t xml:space="preserve">a libreta de compra-venta. Si el precio total o la venta del día se anotan erróneamente en la libreta, los cálculos futuros que se realizan también se verán afectados porque todos entran sobre una misma cuenta. </w:t>
+        <w:t xml:space="preserve">Los productos comprados a los proveedores se ingresan de la siguiente manera al sistema. Primero, se hace un cálculo manual del precio que va a tener el producto. Después, se multiplica por la cantidad y el resultado se anota en una libreta que lleva el control de lo que se compra y vende. Al final, se actualiza el precio y cantidad del producto en el sistema. Se anota la venta del día en la libreta de compra-venta. Si el precio total o la venta del día se anotan erróneamente en la libreta, los cálculos futuros que se realizan también se verán afectados porque todos entran sobre una misma cuenta. </w:t>
       </w:r>
     </w:p>
     <w:p>
@@ -2663,15 +2591,7 @@
           <w:sz w:val="24"/>
           <w:szCs w:val="24"/>
         </w:rPr>
-        <w:t>El costo del producto no se guarda en el sis</w:t>
-      </w:r>
-      <w:r>
-        <w:rPr>
-          <w:rFonts w:ascii="Times New Roman" w:eastAsia="Times New Roman" w:hAnsi="Times New Roman" w:cs="Times New Roman"/>
-          <w:sz w:val="24"/>
-          <w:szCs w:val="24"/>
-        </w:rPr>
-        <w:t xml:space="preserve">tema. Para calcular el margen de ganancias, es necesario revisar las notas de compra para obtener la diferencia y saber cuánto se va a ganar. Este proceso es ineficiente y al ser realizado de forma manual está sujeto a errores en los </w:t>
+        <w:t xml:space="preserve">El costo del producto no se guarda en el sistema. Para calcular el margen de ganancias, es necesario revisar las notas de compra para obtener la diferencia y saber cuánto se va a ganar. Este proceso es ineficiente y al ser realizado de forma manual está sujeto a errores en los </w:t>
       </w:r>
       <w:proofErr w:type="gramStart"/>
       <w:r>
@@ -2700,23 +2620,7 @@
           <w:sz w:val="24"/>
           <w:szCs w:val="24"/>
         </w:rPr>
-        <w:t>Actualmente</w:t>
-      </w:r>
-      <w:r>
-        <w:rPr>
-          <w:rFonts w:ascii="Times New Roman" w:eastAsia="Times New Roman" w:hAnsi="Times New Roman" w:cs="Times New Roman"/>
-          <w:sz w:val="24"/>
-          <w:szCs w:val="24"/>
-        </w:rPr>
-        <w:t>, las sucursales de Farmacias GI en Zimatlán de Álvarez, realizan las ventas de manera física. Esto conlleva a que personas, como ancianos o discapacitados, les sea difícil o imposible tener que ir hasta la sucursal para comprar algún producto que necesite</w:t>
-      </w:r>
-      <w:r>
-        <w:rPr>
-          <w:rFonts w:ascii="Times New Roman" w:eastAsia="Times New Roman" w:hAnsi="Times New Roman" w:cs="Times New Roman"/>
-          <w:sz w:val="24"/>
-          <w:szCs w:val="24"/>
-        </w:rPr>
-        <w:t>n.</w:t>
+        <w:t>Actualmente, las sucursales de Farmacias GI en Zimatlán de Álvarez, realizan las ventas de manera física. Esto conlleva a que personas, como ancianos o discapacitados, les sea difícil o imposible tener que ir hasta la sucursal para comprar algún producto que necesiten.</w:t>
       </w:r>
     </w:p>
     <w:p>
@@ -2736,15 +2640,7 @@
           <w:szCs w:val="24"/>
         </w:rPr>
         <w:lastRenderedPageBreak/>
-        <w:t>Al momento de querer comprar un medicamento se tiene que ir a buscarlo en una o varias farmacias porque en un negocio los productos llegan a agotarse y nada garantiza que se vaya a encontrar lo que se desea comprar y al estar perdiendo mucho tiempo en b</w:t>
-      </w:r>
-      <w:r>
-        <w:rPr>
-          <w:rFonts w:ascii="Times New Roman" w:eastAsia="Times New Roman" w:hAnsi="Times New Roman" w:cs="Times New Roman"/>
-          <w:sz w:val="24"/>
-          <w:szCs w:val="24"/>
-        </w:rPr>
-        <w:t>uscar y no encontrar un medicamento es grave ya que es un tema de salud y de vital importancia el tiempo que transcurre hasta que llegue a manos del paciente, además de que el negocio pierde la oportunidad de vender los productos que el cliente necesita.</w:t>
+        <w:t>Al momento de querer comprar un medicamento se tiene que ir a buscarlo en una o varias farmacias porque en un negocio los productos llegan a agotarse y nada garantiza que se vaya a encontrar lo que se desea comprar y al estar perdiendo mucho tiempo en buscar y no encontrar un medicamento es grave ya que es un tema de salud y de vital importancia el tiempo que transcurre hasta que llegue a manos del paciente, además de que el negocio pierde la oportunidad de vender los productos que el cliente necesita.</w:t>
       </w:r>
     </w:p>
     <w:p>
@@ -2766,17 +2662,7 @@
           <w:sz w:val="24"/>
           <w:szCs w:val="24"/>
         </w:rPr>
-        <w:t>2</w:t>
-      </w:r>
-      <w:r>
-        <w:rPr>
-          <w:rFonts w:ascii="Times New Roman" w:eastAsia="Times New Roman" w:hAnsi="Times New Roman" w:cs="Times New Roman"/>
-          <w:b/>
-          <w:color w:val="000000"/>
-          <w:sz w:val="24"/>
-          <w:szCs w:val="24"/>
-        </w:rPr>
-        <w:t>.3 Objetivos</w:t>
+        <w:t>2.3 Objetivos</w:t>
       </w:r>
       <w:r>
         <w:rPr>
@@ -2960,15 +2846,7 @@
           <w:sz w:val="24"/>
           <w:szCs w:val="24"/>
         </w:rPr>
-        <w:t xml:space="preserve"> para las sucursales de Farmacias Gi S.A. de C.V en Zimatlán de Álvarez, Oaxaca, para logra</w:t>
-      </w:r>
-      <w:r>
-        <w:rPr>
-          <w:rFonts w:ascii="Times New Roman" w:eastAsia="Times New Roman" w:hAnsi="Times New Roman" w:cs="Times New Roman"/>
-          <w:sz w:val="24"/>
-          <w:szCs w:val="24"/>
-        </w:rPr>
-        <w:t>r un mayor alcance al público e incrementar las ganancias en sus sucursales.</w:t>
+        <w:t xml:space="preserve"> para las sucursales de Farmacias Gi S.A. de C.V en Zimatlán de Álvarez, Oaxaca, para lograr un mayor alcance al público e incrementar las ganancias en sus sucursales.</w:t>
       </w:r>
     </w:p>
     <w:p>
@@ -2991,15 +2869,7 @@
           <w:sz w:val="24"/>
           <w:szCs w:val="24"/>
         </w:rPr>
-        <w:t>Administrar las entradas y salidas de los productos en las sucursales de Farmacias Gi S.A. de C.V en Zimatlán de Álvarez, Oaxaca para tener un mejor control de las pérdidas y gana</w:t>
-      </w:r>
-      <w:r>
-        <w:rPr>
-          <w:rFonts w:ascii="Times New Roman" w:eastAsia="Times New Roman" w:hAnsi="Times New Roman" w:cs="Times New Roman"/>
-          <w:sz w:val="24"/>
-          <w:szCs w:val="24"/>
-        </w:rPr>
-        <w:t>ncias.</w:t>
+        <w:t>Administrar las entradas y salidas de los productos en las sucursales de Farmacias Gi S.A. de C.V en Zimatlán de Álvarez, Oaxaca para tener un mejor control de las pérdidas y ganancias.</w:t>
       </w:r>
     </w:p>
     <w:p>
@@ -3120,23 +2990,7 @@
           <w:sz w:val="24"/>
           <w:szCs w:val="24"/>
         </w:rPr>
-        <w:t xml:space="preserve"> que administre los procesos de entrada y salida de los productos, porque los procesos que se</w:t>
-      </w:r>
-      <w:r>
-        <w:rPr>
-          <w:rFonts w:ascii="Times New Roman" w:eastAsia="Times New Roman" w:hAnsi="Times New Roman" w:cs="Times New Roman"/>
-          <w:sz w:val="24"/>
-          <w:szCs w:val="24"/>
-        </w:rPr>
-        <w:t xml:space="preserve"> realizan manualmente son ineficientes y el sistema actual no cuenta con las funcionalidades suficientes para llevarlas a cabo. Este sistema realizará los procesos que actualmente se hacen de forma manual y beneficiará a la empresa debido a que el tiempo d</w:t>
-      </w:r>
-      <w:r>
-        <w:rPr>
-          <w:rFonts w:ascii="Times New Roman" w:eastAsia="Times New Roman" w:hAnsi="Times New Roman" w:cs="Times New Roman"/>
-          <w:sz w:val="24"/>
-          <w:szCs w:val="24"/>
-        </w:rPr>
-        <w:t>e duración de los procesos será menor.</w:t>
+        <w:t xml:space="preserve"> que administre los procesos de entrada y salida de los productos, porque los procesos que se realizan manualmente son ineficientes y el sistema actual no cuenta con las funcionalidades suficientes para llevarlas a cabo. Este sistema realizará los procesos que actualmente se hacen de forma manual y beneficiará a la empresa debido a que el tiempo de duración de los procesos será menor.</w:t>
       </w:r>
     </w:p>
     <w:p>
@@ -3155,15 +3009,7 @@
           <w:sz w:val="24"/>
           <w:szCs w:val="24"/>
         </w:rPr>
-        <w:t xml:space="preserve">El sistema de punto de venta presentará un módulo de venta. Este deberá estar restringido para evitar que un empleado pueda realizar ventas desde la sesión del empleado en turno porque actualmente es posible debido a </w:t>
-      </w:r>
-      <w:r>
-        <w:rPr>
-          <w:rFonts w:ascii="Times New Roman" w:eastAsia="Times New Roman" w:hAnsi="Times New Roman" w:cs="Times New Roman"/>
-          <w:sz w:val="24"/>
-          <w:szCs w:val="24"/>
-        </w:rPr>
-        <w:t xml:space="preserve">que una vez que inicia sesión no caduca. Esto se mejorará solicitando un código único al empleado que procesa la venta y así se le pueda responsabilizar. </w:t>
+        <w:t xml:space="preserve">El sistema de punto de venta presentará un módulo de venta. Este deberá estar restringido para evitar que un empleado pueda realizar ventas desde la sesión del empleado en turno porque actualmente es posible debido a que una vez que inicia sesión no caduca. Esto se mejorará solicitando un código único al empleado que procesa la venta y así se le pueda responsabilizar. </w:t>
       </w:r>
       <w:proofErr w:type="gramStart"/>
       <w:r>
@@ -3181,15 +3027,7 @@
           <w:sz w:val="24"/>
           <w:szCs w:val="24"/>
         </w:rPr>
-        <w:t xml:space="preserve"> se le asignará un rol y permisos adecuados. Esto beneficiará a los empleados de la empresa perm</w:t>
-      </w:r>
-      <w:r>
-        <w:rPr>
-          <w:rFonts w:ascii="Times New Roman" w:eastAsia="Times New Roman" w:hAnsi="Times New Roman" w:cs="Times New Roman"/>
-          <w:sz w:val="24"/>
-          <w:szCs w:val="24"/>
-        </w:rPr>
-        <w:t>itiendo que realicen sus cortes diarios de manera rápida y fácil y al dueño permitirle tener un control de las ventas diarias.</w:t>
+        <w:t xml:space="preserve"> se le asignará un rol y permisos adecuados. Esto beneficiará a los empleados de la empresa permitiendo que realicen sus cortes diarios de manera rápida y fácil y al dueño permitirle tener un control de las ventas diarias.</w:t>
       </w:r>
     </w:p>
     <w:p>
@@ -3208,15 +3046,7 @@
           <w:sz w:val="24"/>
           <w:szCs w:val="24"/>
         </w:rPr>
-        <w:t xml:space="preserve">El sistema de punto de venta tendrá un apartado para manejar un inventario intermedio, mismo que registrará una lista de clientes con línea de crédito, los productos que el cliente adquiere y la fecha. Una vez agregado el producto al inventario intermedio </w:t>
-      </w:r>
-      <w:r>
-        <w:rPr>
-          <w:rFonts w:ascii="Times New Roman" w:eastAsia="Times New Roman" w:hAnsi="Times New Roman" w:cs="Times New Roman"/>
-          <w:sz w:val="24"/>
-          <w:szCs w:val="24"/>
-        </w:rPr>
-        <w:t xml:space="preserve">se descuenta del </w:t>
+        <w:t xml:space="preserve">El sistema de punto de venta tendrá un apartado para manejar un inventario intermedio, mismo que registrará una lista de clientes con línea de crédito, los productos que el cliente adquiere y la fecha. Una vez agregado el producto al inventario intermedio se descuenta del </w:t>
       </w:r>
       <w:proofErr w:type="gramStart"/>
       <w:r>
@@ -3234,15 +3064,7 @@
           <w:sz w:val="24"/>
           <w:szCs w:val="24"/>
         </w:rPr>
-        <w:t xml:space="preserve"> pero sin haber pasado todavía al proceso de venta, porque al no estar físicamente el producto, se genera un conflicto entre lo que se tiene y lo que el sistema muestra. Esto beneficiará a la empresa de manera que haya un manejo cla</w:t>
-      </w:r>
-      <w:r>
-        <w:rPr>
-          <w:rFonts w:ascii="Times New Roman" w:eastAsia="Times New Roman" w:hAnsi="Times New Roman" w:cs="Times New Roman"/>
-          <w:sz w:val="24"/>
-          <w:szCs w:val="24"/>
-        </w:rPr>
-        <w:t>ro de lo que se está haciendo con la salida de los productos.</w:t>
+        <w:t xml:space="preserve"> pero sin haber pasado todavía al proceso de venta, porque al no estar físicamente el producto, se genera un conflicto entre lo que se tiene y lo que el sistema muestra. Esto beneficiará a la empresa de manera que haya un manejo claro de lo que se está haciendo con la salida de los productos.</w:t>
       </w:r>
     </w:p>
     <w:p>
@@ -3261,15 +3083,7 @@
           <w:sz w:val="24"/>
           <w:szCs w:val="24"/>
         </w:rPr>
-        <w:t xml:space="preserve">El sistema de punto de venta notificará cada vez que un producto esté por agotarse para que el dueño de la empresa pueda solicitar con anticipación más mercancía porque actualmente esto se hace </w:t>
-      </w:r>
-      <w:r>
-        <w:rPr>
-          <w:rFonts w:ascii="Times New Roman" w:eastAsia="Times New Roman" w:hAnsi="Times New Roman" w:cs="Times New Roman"/>
-          <w:sz w:val="24"/>
-          <w:szCs w:val="24"/>
-        </w:rPr>
-        <w:t xml:space="preserve">de forma manual y no se controla completamente la existencia de productos, se logrará mandando un mensaje con los nombres de los productos y su cantidad por medio de </w:t>
+        <w:t xml:space="preserve">El sistema de punto de venta notificará cada vez que un producto esté por agotarse para que el dueño de la empresa pueda solicitar con anticipación más mercancía porque actualmente esto se hace de forma manual y no se controla completamente la existencia de productos, se logrará mandando un mensaje con los nombres de los productos y su cantidad por medio de </w:t>
       </w:r>
       <w:proofErr w:type="spellStart"/>
       <w:r>
@@ -3305,15 +3119,7 @@
           <w:sz w:val="24"/>
           <w:szCs w:val="24"/>
         </w:rPr>
-        <w:t xml:space="preserve"> al gerente para que quede enterado y así evitar que él tenga que estar re</w:t>
-      </w:r>
-      <w:r>
-        <w:rPr>
-          <w:rFonts w:ascii="Times New Roman" w:eastAsia="Times New Roman" w:hAnsi="Times New Roman" w:cs="Times New Roman"/>
-          <w:sz w:val="24"/>
-          <w:szCs w:val="24"/>
-        </w:rPr>
-        <w:t>visando manualmente la existencia de productos. Esta funcionalidad beneficiará a la empresa evitando que el stock de productos se quede vacío.</w:t>
+        <w:t xml:space="preserve"> al gerente para que quede enterado y así evitar que él tenga que estar revisando manualmente la existencia de productos. Esta funcionalidad beneficiará a la empresa evitando que el stock de productos se quede vacío.</w:t>
       </w:r>
     </w:p>
     <w:p>
@@ -3333,23 +3139,7 @@
           <w:szCs w:val="24"/>
         </w:rPr>
         <w:lastRenderedPageBreak/>
-        <w:t>El sistema de control de inventarios debe tener un módulo para ingresar productos solicitando las características</w:t>
-      </w:r>
-      <w:r>
-        <w:rPr>
-          <w:rFonts w:ascii="Times New Roman" w:eastAsia="Times New Roman" w:hAnsi="Times New Roman" w:cs="Times New Roman"/>
-          <w:sz w:val="24"/>
-          <w:szCs w:val="24"/>
-        </w:rPr>
-        <w:t xml:space="preserve"> necesarias siendo la cantidad a ingresar, el costo, el porcentaje de incremento para poder calcular automáticamente el precio de venta y el margen de ganancias porque el sistema actual no realiza este proceso y es necesario automatizarlo para evitar error</w:t>
-      </w:r>
-      <w:r>
-        <w:rPr>
-          <w:rFonts w:ascii="Times New Roman" w:eastAsia="Times New Roman" w:hAnsi="Times New Roman" w:cs="Times New Roman"/>
-          <w:sz w:val="24"/>
-          <w:szCs w:val="24"/>
-        </w:rPr>
-        <w:t xml:space="preserve">es de cálculo humano. Estos datos se deben contemplar al ingresar productos para su posterior manipulación al hacer cálculos y operaciones del sistema evitando al gerente tener que calcularlos manualmente y arriesgarse a cometer errores. </w:t>
+        <w:t xml:space="preserve">El sistema de control de inventarios debe tener un módulo para ingresar productos solicitando las características necesarias siendo la cantidad a ingresar, el costo, el porcentaje de incremento para poder calcular automáticamente el precio de venta y el margen de ganancias porque el sistema actual no realiza este proceso y es necesario automatizarlo para evitar errores de cálculo humano. Estos datos se deben contemplar al ingresar productos para su posterior manipulación al hacer cálculos y operaciones del sistema evitando al gerente tener que calcularlos manualmente y arriesgarse a cometer errores. </w:t>
       </w:r>
     </w:p>
     <w:p>
@@ -3368,23 +3158,7 @@
           <w:sz w:val="24"/>
           <w:szCs w:val="24"/>
         </w:rPr>
-        <w:t>El sistema de con</w:t>
-      </w:r>
-      <w:r>
-        <w:rPr>
-          <w:rFonts w:ascii="Times New Roman" w:eastAsia="Times New Roman" w:hAnsi="Times New Roman" w:cs="Times New Roman"/>
-          <w:sz w:val="24"/>
-          <w:szCs w:val="24"/>
-        </w:rPr>
-        <w:t xml:space="preserve">trol de inventarios también tendrá la funcionalidad de administrar la compra-venta de productos, para que se pueda llevar un control de las inversiones, ganancias y pérdidas en el costo y precio de los productos porque la manera en que se hace actualmente </w:t>
-      </w:r>
-      <w:r>
-        <w:rPr>
-          <w:rFonts w:ascii="Times New Roman" w:eastAsia="Times New Roman" w:hAnsi="Times New Roman" w:cs="Times New Roman"/>
-          <w:sz w:val="24"/>
-          <w:szCs w:val="24"/>
-        </w:rPr>
-        <w:t xml:space="preserve">es de forma manual y el tiempo </w:t>
+        <w:t xml:space="preserve">El sistema de control de inventarios también tendrá la funcionalidad de administrar la compra-venta de productos, para que se pueda llevar un control de las inversiones, ganancias y pérdidas en el costo y precio de los productos porque la manera en que se hace actualmente es de forma manual y el tiempo </w:t>
       </w:r>
       <w:proofErr w:type="gramStart"/>
       <w:r>
@@ -3402,15 +3176,7 @@
           <w:sz w:val="24"/>
           <w:szCs w:val="24"/>
         </w:rPr>
-        <w:t xml:space="preserve"> dicho proceso es de uno a dos días, es decir, es tardado. Para hacer esto, el sistema calculará de manera automática el margen de ganancias entre la compra y venta. Estas funcionalidades beneficiarán al dueño de </w:t>
-      </w:r>
-      <w:r>
-        <w:rPr>
-          <w:rFonts w:ascii="Times New Roman" w:eastAsia="Times New Roman" w:hAnsi="Times New Roman" w:cs="Times New Roman"/>
-          <w:sz w:val="24"/>
-          <w:szCs w:val="24"/>
-        </w:rPr>
-        <w:t>la empresa porque así se tendrá un mejor criterio en la toma de decisiones en la compra de los productos.</w:t>
+        <w:t xml:space="preserve"> dicho proceso es de uno a dos días, es decir, es tardado. Para hacer esto, el sistema calculará de manera automática el margen de ganancias entre la compra y venta. Estas funcionalidades beneficiarán al dueño de la empresa porque así se tendrá un mejor criterio en la toma de decisiones en la compra de los productos.</w:t>
       </w:r>
     </w:p>
     <w:p>
@@ -3447,15 +3213,7 @@
           <w:sz w:val="24"/>
           <w:szCs w:val="24"/>
         </w:rPr>
-        <w:t xml:space="preserve"> cantidad, nombre, fecha de caducidad para monitorea</w:t>
-      </w:r>
-      <w:r>
-        <w:rPr>
-          <w:rFonts w:ascii="Times New Roman" w:eastAsia="Times New Roman" w:hAnsi="Times New Roman" w:cs="Times New Roman"/>
-          <w:sz w:val="24"/>
-          <w:szCs w:val="24"/>
-        </w:rPr>
-        <w:t xml:space="preserve">r los productos porque al no controlar esa parte de manera constante se encuentran productos caducados, lo que ocasiona una pérdida para la empresa. En </w:t>
+        <w:t xml:space="preserve"> cantidad, nombre, fecha de caducidad para monitorear los productos porque al no controlar esa parte de manera constante se encuentran productos caducados, lo que ocasiona una pérdida para la empresa. En </w:t>
       </w:r>
       <w:proofErr w:type="gramStart"/>
       <w:r>
@@ -3491,15 +3249,7 @@
           <w:sz w:val="24"/>
           <w:szCs w:val="24"/>
         </w:rPr>
-        <w:t xml:space="preserve"> se monitorean continuamente estos productos se puede detectar a tiempo su caducidad y así pone</w:t>
-      </w:r>
-      <w:r>
-        <w:rPr>
-          <w:rFonts w:ascii="Times New Roman" w:eastAsia="Times New Roman" w:hAnsi="Times New Roman" w:cs="Times New Roman"/>
-          <w:sz w:val="24"/>
-          <w:szCs w:val="24"/>
-        </w:rPr>
-        <w:t xml:space="preserve">rlos en oferta para recuperar una parte de la ganancia y no una pérdida total. </w:t>
+        <w:t xml:space="preserve"> se monitorean continuamente estos productos se puede detectar a tiempo su caducidad y así ponerlos en oferta para recuperar una parte de la ganancia y no una pérdida total. </w:t>
       </w:r>
     </w:p>
     <w:p>
@@ -3536,15 +3286,7 @@
           <w:sz w:val="24"/>
           <w:szCs w:val="24"/>
         </w:rPr>
-        <w:t xml:space="preserve"> para ofrecer otra forma de venta a través de internet porque las personas de la tercera edad o discapacitadas, les es difícil o imposi</w:t>
-      </w:r>
-      <w:r>
-        <w:rPr>
-          <w:rFonts w:ascii="Times New Roman" w:eastAsia="Times New Roman" w:hAnsi="Times New Roman" w:cs="Times New Roman"/>
-          <w:sz w:val="24"/>
-          <w:szCs w:val="24"/>
-        </w:rPr>
-        <w:t xml:space="preserve">ble tener que ir hasta la sucursal para comprar algún producto que necesitan. Esto se logrará al realizar las entregas de los productos a domicilio, beneficiando directamente a los clientes al </w:t>
+        <w:t xml:space="preserve"> para ofrecer otra forma de venta a través de internet porque las personas de la tercera edad o discapacitadas, les es difícil o imposible tener que ir hasta la sucursal para comprar algún producto que necesitan. Esto se logrará al realizar las entregas de los productos a domicilio, beneficiando directamente a los clientes al </w:t>
       </w:r>
       <w:proofErr w:type="gramStart"/>
       <w:r>
@@ -3562,23 +3304,7 @@
           <w:sz w:val="24"/>
           <w:szCs w:val="24"/>
         </w:rPr>
-        <w:t xml:space="preserve"> de compra y entrega de productos, ahorro </w:t>
-      </w:r>
-      <w:r>
-        <w:rPr>
-          <w:rFonts w:ascii="Times New Roman" w:eastAsia="Times New Roman" w:hAnsi="Times New Roman" w:cs="Times New Roman"/>
-          <w:sz w:val="24"/>
-          <w:szCs w:val="24"/>
-        </w:rPr>
-        <w:t>de tiempo al momento de realizar una compra y una fácil comparación de los productos y sus precios. Por su parte, la empresa se beneficiará al lograr un mayor alcance de público, llegando a más personas aparte de las que asisten a la tienda física sin limi</w:t>
-      </w:r>
-      <w:r>
-        <w:rPr>
-          <w:rFonts w:ascii="Times New Roman" w:eastAsia="Times New Roman" w:hAnsi="Times New Roman" w:cs="Times New Roman"/>
-          <w:sz w:val="24"/>
-          <w:szCs w:val="24"/>
-        </w:rPr>
-        <w:t xml:space="preserve">taciones geográficas, es decir, capacidad para poder ampliar el comercio a donde se tenga acceso a internet. </w:t>
+        <w:t xml:space="preserve"> de compra y entrega de productos, ahorro de tiempo al momento de realizar una compra y una fácil comparación de los productos y sus precios. Por su parte, la empresa se beneficiará al lograr un mayor alcance de público, llegando a más personas aparte de las que asisten a la tienda física sin limitaciones geográficas, es decir, capacidad para poder ampliar el comercio a donde se tenga acceso a internet. </w:t>
       </w:r>
     </w:p>
     <w:p>
@@ -3617,15 +3343,7 @@
           <w:sz w:val="24"/>
           <w:szCs w:val="24"/>
         </w:rPr>
-        <w:t xml:space="preserve"> tendrá un buscador para poder encontrar fácilmente los productos que el usuario necesita porque así al cliente le resultará más fácil</w:t>
-      </w:r>
-      <w:r>
-        <w:rPr>
-          <w:rFonts w:ascii="Times New Roman" w:eastAsia="Times New Roman" w:hAnsi="Times New Roman" w:cs="Times New Roman"/>
-          <w:sz w:val="24"/>
-          <w:szCs w:val="24"/>
-        </w:rPr>
-        <w:t xml:space="preserve"> y rápido encontrar un producto al momento de realizar sus compras en la tienda online. </w:t>
+        <w:t xml:space="preserve"> tendrá un buscador para poder encontrar fácilmente los productos que el usuario necesita porque así al cliente le resultará más fácil y rápido encontrar un producto al momento de realizar sus compras en la tienda online. </w:t>
       </w:r>
       <w:r>
         <w:rPr>
@@ -3821,15 +3539,7 @@
           <w:sz w:val="24"/>
           <w:szCs w:val="24"/>
         </w:rPr>
-        <w:t xml:space="preserve"> sólo podrá realizar ventas en Zimatlán de Álv</w:t>
-      </w:r>
-      <w:r>
-        <w:rPr>
-          <w:rFonts w:ascii="Times New Roman" w:eastAsia="Times New Roman" w:hAnsi="Times New Roman" w:cs="Times New Roman"/>
-          <w:sz w:val="24"/>
-          <w:szCs w:val="24"/>
-        </w:rPr>
-        <w:t xml:space="preserve">arez, Oaxaca. </w:t>
+        <w:t xml:space="preserve"> sólo podrá realizar ventas en Zimatlán de Álvarez, Oaxaca. </w:t>
       </w:r>
     </w:p>
     <w:p>
@@ -3943,15 +3653,7 @@
           <w:sz w:val="24"/>
           <w:szCs w:val="24"/>
         </w:rPr>
-        <w:t xml:space="preserve"> y en efectivo cuando le entreguen el producto en su domicilio mencionando que este último sólo se</w:t>
-      </w:r>
-      <w:r>
-        <w:rPr>
-          <w:rFonts w:ascii="Times New Roman" w:eastAsia="Times New Roman" w:hAnsi="Times New Roman" w:cs="Times New Roman"/>
-          <w:sz w:val="24"/>
-          <w:szCs w:val="24"/>
-        </w:rPr>
-        <w:t xml:space="preserve">rá válido en </w:t>
+        <w:t xml:space="preserve"> y en efectivo cuando le entreguen el producto en su domicilio mencionando que este último sólo será válido en </w:t>
       </w:r>
       <w:proofErr w:type="spellStart"/>
       <w:r>
@@ -4494,15 +4196,7 @@
           <w:sz w:val="24"/>
           <w:szCs w:val="24"/>
         </w:rPr>
-        <w:t xml:space="preserve"> se debe conocer los procesos de compra-venta que se manejan en Farmacias</w:t>
-      </w:r>
-      <w:r>
-        <w:rPr>
-          <w:rFonts w:ascii="Times New Roman" w:eastAsia="Times New Roman" w:hAnsi="Times New Roman" w:cs="Times New Roman"/>
-          <w:sz w:val="24"/>
-          <w:szCs w:val="24"/>
-        </w:rPr>
-        <w:t xml:space="preserve"> Gi, para posteriormente recopilar los requerimientos por medio de las historias de usuario, posterior a eso se realiza el backlog del producto de acuerdo a los requerimientos que propone el dueño de la empresa.</w:t>
+        <w:t xml:space="preserve"> se debe conocer los procesos de compra-venta que se manejan en Farmacias Gi, para posteriormente recopilar los requerimientos por medio de las historias de usuario, posterior a eso se realiza el backlog del producto de acuerdo a los requerimientos que propone el dueño de la empresa.</w:t>
       </w:r>
     </w:p>
     <w:p>
@@ -4544,15 +4238,7 @@
           <w:sz w:val="24"/>
           <w:szCs w:val="24"/>
         </w:rPr>
-        <w:t>Realizar el dia</w:t>
-      </w:r>
-      <w:r>
-        <w:rPr>
-          <w:rFonts w:ascii="Times New Roman" w:eastAsia="Times New Roman" w:hAnsi="Times New Roman" w:cs="Times New Roman"/>
-          <w:sz w:val="24"/>
-          <w:szCs w:val="24"/>
-        </w:rPr>
-        <w:t>grama E-R</w:t>
+        <w:t>Realizar el diagrama E-R</w:t>
       </w:r>
     </w:p>
     <w:p>
@@ -4617,15 +4303,7 @@
           <w:sz w:val="24"/>
           <w:szCs w:val="24"/>
         </w:rPr>
-        <w:t>Una de las principales tareas a realizar es el desarrollo de la base de datos empezando con el diseño del diagrama E-R y para generar las tablas se hace uso del diagrama relacional, pasando este último a un script que más tarde se ejecutará para la impleme</w:t>
-      </w:r>
-      <w:r>
-        <w:rPr>
-          <w:rFonts w:ascii="Times New Roman" w:eastAsia="Times New Roman" w:hAnsi="Times New Roman" w:cs="Times New Roman"/>
-          <w:sz w:val="24"/>
-          <w:szCs w:val="24"/>
-        </w:rPr>
-        <w:t xml:space="preserve">ntación de la base de datos. </w:t>
+        <w:t xml:space="preserve">Una de las principales tareas a realizar es el desarrollo de la base de datos empezando con el diseño del diagrama E-R y para generar las tablas se hace uso del diagrama relacional, pasando este último a un script que más tarde se ejecutará para la implementación de la base de datos. </w:t>
       </w:r>
     </w:p>
     <w:p>
@@ -4866,15 +4544,7 @@
           <w:sz w:val="24"/>
           <w:szCs w:val="24"/>
         </w:rPr>
-        <w:t>En el módulo de empleados se r</w:t>
-      </w:r>
-      <w:r>
-        <w:rPr>
-          <w:rFonts w:ascii="Times New Roman" w:eastAsia="Times New Roman" w:hAnsi="Times New Roman" w:cs="Times New Roman"/>
-          <w:sz w:val="24"/>
-          <w:szCs w:val="24"/>
-        </w:rPr>
-        <w:t>egistran nuevos empleados, se dan de baja los que ya no trabajan y se modifican los datos del cliente. En resumen, realizará un CRUD para realizar estos procesos.</w:t>
+        <w:t>En el módulo de empleados se registran nuevos empleados, se dan de baja los que ya no trabajan y se modifican los datos del cliente. En resumen, realizará un CRUD para realizar estos procesos.</w:t>
       </w:r>
     </w:p>
     <w:p>
@@ -4959,15 +4629,7 @@
           <w:sz w:val="24"/>
           <w:szCs w:val="24"/>
         </w:rPr>
-        <w:t>El módulo de ventas se encargará de realizar el proceso de las ventas, desde solicitar los datos necesarios y suficientes al generar una venta hasta que se descuenta del inventario lo que se vendió y se haya guardado corre</w:t>
-      </w:r>
-      <w:r>
-        <w:rPr>
-          <w:rFonts w:ascii="Times New Roman" w:eastAsia="Times New Roman" w:hAnsi="Times New Roman" w:cs="Times New Roman"/>
-          <w:sz w:val="24"/>
-          <w:szCs w:val="24"/>
-        </w:rPr>
-        <w:t xml:space="preserve">ctamente los datos. </w:t>
+        <w:t xml:space="preserve">El módulo de ventas se encargará de realizar el proceso de las ventas, desde solicitar los datos necesarios y suficientes al generar una venta hasta que se descuenta del inventario lo que se vendió y se haya guardado correctamente los datos. </w:t>
       </w:r>
     </w:p>
     <w:p>
@@ -5073,15 +4735,7 @@
           <w:sz w:val="24"/>
           <w:szCs w:val="24"/>
         </w:rPr>
-        <w:t>Eliminar los productos de la lista de deud</w:t>
-      </w:r>
-      <w:r>
-        <w:rPr>
-          <w:rFonts w:ascii="Times New Roman" w:eastAsia="Times New Roman" w:hAnsi="Times New Roman" w:cs="Times New Roman"/>
-          <w:sz w:val="24"/>
-          <w:szCs w:val="24"/>
-        </w:rPr>
-        <w:t>ores.</w:t>
+        <w:t>Eliminar los productos de la lista de deudores.</w:t>
       </w:r>
     </w:p>
     <w:p>
@@ -5169,15 +4823,7 @@
           <w:sz w:val="24"/>
           <w:szCs w:val="24"/>
         </w:rPr>
-        <w:t>Este módulo se encarga de almacenar temporalmente en una lista los productos que tuvieron una salida p</w:t>
-      </w:r>
-      <w:r>
-        <w:rPr>
-          <w:rFonts w:ascii="Times New Roman" w:eastAsia="Times New Roman" w:hAnsi="Times New Roman" w:cs="Times New Roman"/>
-          <w:sz w:val="24"/>
-          <w:szCs w:val="24"/>
-        </w:rPr>
-        <w:t>ero que no fueron procesados como venta en el sistema. Cuando ya se hayan terminado de pagar, pasarán a la venta y se eliminarán de la lista de deudores. Se podrá consultar los productos que están en deudores.</w:t>
+        <w:t>Este módulo se encarga de almacenar temporalmente en una lista los productos que tuvieron una salida pero que no fueron procesados como venta en el sistema. Cuando ya se hayan terminado de pagar, pasarán a la venta y se eliminarán de la lista de deudores. Se podrá consultar los productos que están en deudores.</w:t>
       </w:r>
     </w:p>
     <w:p>
@@ -5219,15 +4865,7 @@
           <w:sz w:val="24"/>
           <w:szCs w:val="24"/>
         </w:rPr>
-        <w:t>Reporte de movimientos. Entrada, sali</w:t>
-      </w:r>
-      <w:r>
-        <w:rPr>
-          <w:rFonts w:ascii="Times New Roman" w:eastAsia="Times New Roman" w:hAnsi="Times New Roman" w:cs="Times New Roman"/>
-          <w:sz w:val="24"/>
-          <w:szCs w:val="24"/>
-        </w:rPr>
-        <w:t>das y actualización de los productos</w:t>
+        <w:t>Reporte de movimientos. Entrada, salidas y actualización de los productos</w:t>
       </w:r>
     </w:p>
     <w:p>
@@ -5357,15 +4995,7 @@
           <w:sz w:val="24"/>
           <w:szCs w:val="24"/>
         </w:rPr>
-        <w:t>Est</w:t>
-      </w:r>
-      <w:r>
-        <w:rPr>
-          <w:rFonts w:ascii="Times New Roman" w:eastAsia="Times New Roman" w:hAnsi="Times New Roman" w:cs="Times New Roman"/>
-          <w:sz w:val="24"/>
-          <w:szCs w:val="24"/>
-        </w:rPr>
-        <w:t>e módulo además facilita el reporte de ventas diarios, semanales y mensuales. Se empieza con el diseño de un formulario para especificar lo que se quiere generar como reporte.</w:t>
+        <w:t>Este módulo además facilita el reporte de ventas diarios, semanales y mensuales. Se empieza con el diseño de un formulario para especificar lo que se quiere generar como reporte.</w:t>
       </w:r>
     </w:p>
     <w:p>
@@ -5422,15 +5052,7 @@
           <w:sz w:val="24"/>
           <w:szCs w:val="24"/>
         </w:rPr>
-        <w:t>Notificar productos que están por agotarse y próxim</w:t>
-      </w:r>
-      <w:r>
-        <w:rPr>
-          <w:rFonts w:ascii="Times New Roman" w:eastAsia="Times New Roman" w:hAnsi="Times New Roman" w:cs="Times New Roman"/>
-          <w:sz w:val="24"/>
-          <w:szCs w:val="24"/>
-        </w:rPr>
-        <w:t xml:space="preserve">os a caducar </w:t>
+        <w:t xml:space="preserve">Notificar productos que están por agotarse y próximos a caducar </w:t>
       </w:r>
     </w:p>
     <w:p>
@@ -5569,15 +5191,7 @@
           <w:sz w:val="24"/>
           <w:szCs w:val="24"/>
         </w:rPr>
-        <w:t>El catálogo de productos ofrecerá una gama de productos mostrando los siguientes datos: el nombre, una imagen del producto, existencia y precio del pro</w:t>
-      </w:r>
-      <w:r>
-        <w:rPr>
-          <w:rFonts w:ascii="Times New Roman" w:eastAsia="Times New Roman" w:hAnsi="Times New Roman" w:cs="Times New Roman"/>
-          <w:sz w:val="24"/>
-          <w:szCs w:val="24"/>
-        </w:rPr>
-        <w:t>ducto.</w:t>
+        <w:t>El catálogo de productos ofrecerá una gama de productos mostrando los siguientes datos: el nombre, una imagen del producto, existencia y precio del producto.</w:t>
       </w:r>
     </w:p>
     <w:p>
@@ -5702,15 +5316,7 @@
           <w:sz w:val="24"/>
           <w:szCs w:val="24"/>
         </w:rPr>
-        <w:t xml:space="preserve">El carrito de compras guardará un historial de los productos </w:t>
-      </w:r>
-      <w:r>
-        <w:rPr>
-          <w:rFonts w:ascii="Times New Roman" w:eastAsia="Times New Roman" w:hAnsi="Times New Roman" w:cs="Times New Roman"/>
-          <w:sz w:val="24"/>
-          <w:szCs w:val="24"/>
-        </w:rPr>
-        <w:t>que el usuario ha seleccionado, el usuario tiene la opción de eliminar un producto agregado o actualizar los datos de los productos agregados.</w:t>
+        <w:t>El carrito de compras guardará un historial de los productos que el usuario ha seleccionado, el usuario tiene la opción de eliminar un producto agregado o actualizar los datos de los productos agregados.</w:t>
       </w:r>
     </w:p>
     <w:p>
@@ -5941,15 +5547,7 @@
           <w:sz w:val="24"/>
           <w:szCs w:val="24"/>
         </w:rPr>
-        <w:t xml:space="preserve"> o pago de efectivo a domicilio sólo en Zimatlán de Álvarez, Oaxaca</w:t>
-      </w:r>
-      <w:r>
-        <w:rPr>
-          <w:rFonts w:ascii="Times New Roman" w:eastAsia="Times New Roman" w:hAnsi="Times New Roman" w:cs="Times New Roman"/>
-          <w:sz w:val="24"/>
-          <w:szCs w:val="24"/>
-        </w:rPr>
-        <w:t>.</w:t>
+        <w:t xml:space="preserve"> o pago de efectivo a domicilio sólo en Zimatlán de Álvarez, Oaxaca.</w:t>
       </w:r>
     </w:p>
     <w:p>
@@ -6033,15 +5631,7 @@
           <w:sz w:val="24"/>
           <w:szCs w:val="24"/>
         </w:rPr>
-        <w:t xml:space="preserve"> o en otro caso el pago en efectivo mismo que se cobrará al momento de entregar el product</w:t>
-      </w:r>
-      <w:r>
-        <w:rPr>
-          <w:rFonts w:ascii="Times New Roman" w:eastAsia="Times New Roman" w:hAnsi="Times New Roman" w:cs="Times New Roman"/>
-          <w:sz w:val="24"/>
-          <w:szCs w:val="24"/>
-        </w:rPr>
-        <w:t>o en el domicilio éste último sólo aplica en Zimatlán de Álvarez.</w:t>
+        <w:t xml:space="preserve"> o en otro caso el pago en efectivo mismo que se cobrará al momento de entregar el producto en el domicilio éste último sólo aplica en Zimatlán de Álvarez.</w:t>
       </w:r>
     </w:p>
     <w:p>
@@ -6189,15 +5779,7 @@
           <w:sz w:val="24"/>
           <w:szCs w:val="24"/>
         </w:rPr>
-        <w:t>En este apartado se hará uso de una API de terceros para el envío de la paquetería y se deberá recuperar la información en tiempo del estado y ubica</w:t>
-      </w:r>
-      <w:r>
-        <w:rPr>
-          <w:rFonts w:ascii="Times New Roman" w:eastAsia="Times New Roman" w:hAnsi="Times New Roman" w:cs="Times New Roman"/>
-          <w:sz w:val="24"/>
-          <w:szCs w:val="24"/>
-        </w:rPr>
-        <w:t>ción del paquete para mostrarlo al cliente.</w:t>
+        <w:t>En este apartado se hará uso de una API de terceros para el envío de la paquetería y se deberá recuperar la información en tiempo del estado y ubicación del paquete para mostrarlo al cliente.</w:t>
       </w:r>
     </w:p>
     <w:p>
@@ -6355,15 +5937,7 @@
           <w:sz w:val="24"/>
           <w:szCs w:val="24"/>
         </w:rPr>
-        <w:t xml:space="preserve">Apego a </w:t>
-      </w:r>
-      <w:r>
-        <w:rPr>
-          <w:rFonts w:ascii="Times New Roman" w:eastAsia="Times New Roman" w:hAnsi="Times New Roman" w:cs="Times New Roman"/>
-          <w:sz w:val="24"/>
-          <w:szCs w:val="24"/>
-        </w:rPr>
-        <w:t>tecnologías de desarrollo</w:t>
+        <w:t>Apego a tecnologías de desarrollo</w:t>
       </w:r>
     </w:p>
     <w:p>

</xml_diff>